<commit_message>
added softcopy forms , agile images and chapter 3 initial
</commit_message>
<xml_diff>
--- a/Chiong/Questionaire.docx
+++ b/Chiong/Questionaire.docx
@@ -44,183 +44,190 @@
         </w:rPr>
         <w:t>Center</w:t>
       </w:r>
+      <w:proofErr w:type="spellEnd"/>
+    </w:p>
+    <w:p>
+      <w:pPr>
+        <w:pStyle w:val="ListParagraph"/>
+        <w:numPr>
+          <w:ilvl w:val="1"/>
+          <w:numId w:val="1"/>
+        </w:numPr>
+        <w:rPr>
+          <w:lang w:val="en-PH"/>
+        </w:rPr>
+      </w:pPr>
+      <w:r>
+        <w:rPr>
+          <w:lang w:val="en-PH"/>
+        </w:rPr>
+        <w:t>Demographic of students</w:t>
+      </w:r>
+    </w:p>
+    <w:p>
+      <w:pPr>
+        <w:pStyle w:val="ListParagraph"/>
+        <w:numPr>
+          <w:ilvl w:val="1"/>
+          <w:numId w:val="1"/>
+        </w:numPr>
+        <w:rPr>
+          <w:lang w:val="en-PH"/>
+        </w:rPr>
+      </w:pPr>
+    </w:p>
+    <w:p>
+      <w:pPr>
+        <w:pStyle w:val="ListParagraph"/>
+        <w:numPr>
+          <w:ilvl w:val="0"/>
+          <w:numId w:val="1"/>
+        </w:numPr>
+        <w:rPr>
+          <w:lang w:val="en-PH"/>
+        </w:rPr>
+      </w:pPr>
+      <w:r>
+        <w:rPr>
+          <w:lang w:val="en-PH"/>
+        </w:rPr>
+        <w:t>Usual operational problems encountered</w:t>
+      </w:r>
+    </w:p>
+    <w:p>
+      <w:pPr>
+        <w:pStyle w:val="ListParagraph"/>
+        <w:numPr>
+          <w:ilvl w:val="1"/>
+          <w:numId w:val="1"/>
+        </w:numPr>
+        <w:rPr>
+          <w:lang w:val="en-PH"/>
+        </w:rPr>
+      </w:pPr>
+      <w:r>
+        <w:rPr>
+          <w:lang w:val="en-PH"/>
+        </w:rPr>
+        <w:t>Personnel Hiring problems</w:t>
+      </w:r>
+    </w:p>
+    <w:p>
+      <w:pPr>
+        <w:pStyle w:val="ListParagraph"/>
+        <w:numPr>
+          <w:ilvl w:val="2"/>
+          <w:numId w:val="1"/>
+        </w:numPr>
+        <w:rPr>
+          <w:lang w:val="en-PH"/>
+        </w:rPr>
+      </w:pPr>
+      <w:r>
+        <w:rPr>
+          <w:lang w:val="en-PH"/>
+        </w:rPr>
+        <w:t>Qualifications of Personnel</w:t>
+      </w:r>
+    </w:p>
+    <w:p>
+      <w:pPr>
+        <w:pStyle w:val="ListParagraph"/>
+        <w:numPr>
+          <w:ilvl w:val="1"/>
+          <w:numId w:val="1"/>
+        </w:numPr>
+        <w:rPr>
+          <w:lang w:val="en-PH"/>
+        </w:rPr>
+      </w:pPr>
+      <w:r>
+        <w:rPr>
+          <w:lang w:val="en-PH"/>
+        </w:rPr>
+        <w:t>Enrolment</w:t>
+      </w:r>
+    </w:p>
+    <w:p>
+      <w:pPr>
+        <w:pStyle w:val="ListParagraph"/>
+        <w:numPr>
+          <w:ilvl w:val="1"/>
+          <w:numId w:val="1"/>
+        </w:numPr>
+        <w:rPr>
+          <w:lang w:val="en-PH"/>
+        </w:rPr>
+      </w:pPr>
+      <w:r>
+        <w:rPr>
+          <w:lang w:val="en-PH"/>
+        </w:rPr>
+        <w:t>Personnel management</w:t>
+      </w:r>
+    </w:p>
+    <w:p>
+      <w:pPr>
+        <w:pStyle w:val="ListParagraph"/>
+        <w:numPr>
+          <w:ilvl w:val="1"/>
+          <w:numId w:val="1"/>
+        </w:numPr>
+        <w:rPr>
+          <w:lang w:val="en-PH"/>
+        </w:rPr>
+      </w:pPr>
+      <w:r>
+        <w:rPr>
+          <w:lang w:val="en-PH"/>
+        </w:rPr>
+        <w:t>Student management</w:t>
+      </w:r>
+    </w:p>
+    <w:p>
+      <w:pPr>
+        <w:pStyle w:val="ListParagraph"/>
+        <w:numPr>
+          <w:ilvl w:val="1"/>
+          <w:numId w:val="1"/>
+        </w:numPr>
+        <w:rPr>
+          <w:lang w:val="en-PH"/>
+        </w:rPr>
+      </w:pPr>
+      <w:r>
+        <w:rPr>
+          <w:lang w:val="en-PH"/>
+        </w:rPr>
+        <w:t>Accreditations and Reports Requirements to Government</w:t>
+      </w:r>
+    </w:p>
+    <w:p>
+      <w:pPr>
+        <w:pStyle w:val="ListParagraph"/>
+        <w:numPr>
+          <w:ilvl w:val="0"/>
+          <w:numId w:val="1"/>
+        </w:numPr>
+        <w:rPr>
+          <w:lang w:val="en-PH"/>
+        </w:rPr>
+      </w:pPr>
+      <w:r>
+        <w:rPr>
+          <w:lang w:val="en-PH"/>
+        </w:rPr>
+        <w:t>Recommendations for operational automation</w:t>
+      </w:r>
+    </w:p>
+    <w:p>
+      <w:pPr>
+        <w:rPr>
+          <w:lang w:val="en-PH"/>
+        </w:rPr>
+      </w:pPr>
       <w:bookmarkStart w:id="0" w:name="_GoBack"/>
       <w:bookmarkEnd w:id="0"/>
-      <w:proofErr w:type="spellEnd"/>
-    </w:p>
-    <w:p>
-      <w:pPr>
-        <w:pStyle w:val="ListParagraph"/>
-        <w:numPr>
-          <w:ilvl w:val="1"/>
-          <w:numId w:val="1"/>
-        </w:numPr>
-        <w:rPr>
-          <w:lang w:val="en-PH"/>
-        </w:rPr>
-      </w:pPr>
-      <w:r>
-        <w:rPr>
-          <w:lang w:val="en-PH"/>
-        </w:rPr>
-        <w:t>Demographic of students</w:t>
-      </w:r>
-    </w:p>
-    <w:p>
-      <w:pPr>
-        <w:pStyle w:val="ListParagraph"/>
-        <w:numPr>
-          <w:ilvl w:val="1"/>
-          <w:numId w:val="1"/>
-        </w:numPr>
-        <w:rPr>
-          <w:lang w:val="en-PH"/>
-        </w:rPr>
-      </w:pPr>
-    </w:p>
-    <w:p>
-      <w:pPr>
-        <w:pStyle w:val="ListParagraph"/>
-        <w:numPr>
-          <w:ilvl w:val="0"/>
-          <w:numId w:val="1"/>
-        </w:numPr>
-        <w:rPr>
-          <w:lang w:val="en-PH"/>
-        </w:rPr>
-      </w:pPr>
-      <w:r>
-        <w:rPr>
-          <w:lang w:val="en-PH"/>
-        </w:rPr>
-        <w:t>Usual operational problems encountered</w:t>
-      </w:r>
-    </w:p>
-    <w:p>
-      <w:pPr>
-        <w:pStyle w:val="ListParagraph"/>
-        <w:numPr>
-          <w:ilvl w:val="1"/>
-          <w:numId w:val="1"/>
-        </w:numPr>
-        <w:rPr>
-          <w:lang w:val="en-PH"/>
-        </w:rPr>
-      </w:pPr>
-      <w:r>
-        <w:rPr>
-          <w:lang w:val="en-PH"/>
-        </w:rPr>
-        <w:t>Personnel Hiring problems</w:t>
-      </w:r>
-    </w:p>
-    <w:p>
-      <w:pPr>
-        <w:pStyle w:val="ListParagraph"/>
-        <w:numPr>
-          <w:ilvl w:val="2"/>
-          <w:numId w:val="1"/>
-        </w:numPr>
-        <w:rPr>
-          <w:lang w:val="en-PH"/>
-        </w:rPr>
-      </w:pPr>
-      <w:r>
-        <w:rPr>
-          <w:lang w:val="en-PH"/>
-        </w:rPr>
-        <w:t>Qualifications of Personnel</w:t>
-      </w:r>
-    </w:p>
-    <w:p>
-      <w:pPr>
-        <w:pStyle w:val="ListParagraph"/>
-        <w:numPr>
-          <w:ilvl w:val="1"/>
-          <w:numId w:val="1"/>
-        </w:numPr>
-        <w:rPr>
-          <w:lang w:val="en-PH"/>
-        </w:rPr>
-      </w:pPr>
-      <w:r>
-        <w:rPr>
-          <w:lang w:val="en-PH"/>
-        </w:rPr>
-        <w:t>Enrolment</w:t>
-      </w:r>
-    </w:p>
-    <w:p>
-      <w:pPr>
-        <w:pStyle w:val="ListParagraph"/>
-        <w:numPr>
-          <w:ilvl w:val="1"/>
-          <w:numId w:val="1"/>
-        </w:numPr>
-        <w:rPr>
-          <w:lang w:val="en-PH"/>
-        </w:rPr>
-      </w:pPr>
-      <w:r>
-        <w:rPr>
-          <w:lang w:val="en-PH"/>
-        </w:rPr>
-        <w:t>Personnel management</w:t>
-      </w:r>
-    </w:p>
-    <w:p>
-      <w:pPr>
-        <w:pStyle w:val="ListParagraph"/>
-        <w:numPr>
-          <w:ilvl w:val="1"/>
-          <w:numId w:val="1"/>
-        </w:numPr>
-        <w:rPr>
-          <w:lang w:val="en-PH"/>
-        </w:rPr>
-      </w:pPr>
-      <w:r>
-        <w:rPr>
-          <w:lang w:val="en-PH"/>
-        </w:rPr>
-        <w:t>Student management</w:t>
-      </w:r>
-    </w:p>
-    <w:p>
-      <w:pPr>
-        <w:pStyle w:val="ListParagraph"/>
-        <w:numPr>
-          <w:ilvl w:val="1"/>
-          <w:numId w:val="1"/>
-        </w:numPr>
-        <w:rPr>
-          <w:lang w:val="en-PH"/>
-        </w:rPr>
-      </w:pPr>
-      <w:r>
-        <w:rPr>
-          <w:lang w:val="en-PH"/>
-        </w:rPr>
-        <w:t>Accreditations and Reports Requirements to Government</w:t>
-      </w:r>
-    </w:p>
-    <w:p>
-      <w:pPr>
-        <w:pStyle w:val="ListParagraph"/>
-        <w:numPr>
-          <w:ilvl w:val="0"/>
-          <w:numId w:val="1"/>
-        </w:numPr>
-        <w:rPr>
-          <w:lang w:val="en-PH"/>
-        </w:rPr>
-      </w:pPr>
-      <w:r>
-        <w:rPr>
-          <w:lang w:val="en-PH"/>
-        </w:rPr>
-        <w:t>Recommendations for operational automation</w:t>
-      </w:r>
     </w:p>
     <w:sectPr>
       <w:pgSz w:w="12240" w:h="15840"/>

</xml_diff>